<commit_message>
Exemplos com tuplas e lista
</commit_message>
<xml_diff>
--- a/Atividade 2 -  Estruturas de repetição ANDRÉIA PEREIRA.docx
+++ b/Atividade 2 -  Estruturas de repetição ANDRÉIA PEREIRA.docx
@@ -1,6 +1,6 @@
 
 <file path=word/document.xml><?xml version="1.0" encoding="utf-8"?>
-<w:document xmlns:wpc="http://schemas.microsoft.com/office/word/2010/wordprocessingCanvas" xmlns:cx="http://schemas.microsoft.com/office/drawing/2014/chartex" xmlns:cx1="http://schemas.microsoft.com/office/drawing/2015/9/8/chartex" xmlns:cx2="http://schemas.microsoft.com/office/drawing/2015/10/21/chartex" xmlns:cx3="http://schemas.microsoft.com/office/drawing/2016/5/9/chartex" xmlns:cx4="http://schemas.microsoft.com/office/drawing/2016/5/10/chartex" xmlns:cx5="http://schemas.microsoft.com/office/drawing/2016/5/11/chartex" xmlns:cx6="http://schemas.microsoft.com/office/drawing/2016/5/12/chartex" xmlns:cx7="http://schemas.microsoft.com/office/drawing/2016/5/13/chartex" xmlns:cx8="http://schemas.microsoft.com/office/drawing/2016/5/14/chartex" xmlns:mc="http://schemas.openxmlformats.org/markup-compatibility/2006" xmlns:aink="http://schemas.microsoft.com/office/drawing/2016/ink" xmlns:am3d="http://schemas.microsoft.com/office/drawing/2017/model3d" xmlns:o="urn:schemas-microsoft-com:office:office" xmlns:r="http://schemas.openxmlformats.org/officeDocument/2006/relationships" xmlns:m="http://schemas.openxmlformats.org/officeDocument/2006/math" xmlns:v="urn:schemas-microsoft-com:vml" xmlns:wp14="http://schemas.microsoft.com/office/word/2010/wordprocessingDrawing" xmlns:wp="http://schemas.openxmlformats.org/drawingml/2006/wordprocessingDrawing" xmlns:w10="urn:schemas-microsoft-com:office:word" xmlns:w="http://schemas.openxmlformats.org/wordprocessingml/2006/main" xmlns:w14="http://schemas.microsoft.com/office/word/2010/wordml" xmlns:w15="http://schemas.microsoft.com/office/word/2012/wordml" xmlns:w16cex="http://schemas.microsoft.com/office/word/2018/wordml/cex" xmlns:w16cid="http://schemas.microsoft.com/office/word/2016/wordml/cid" xmlns:w16="http://schemas.microsoft.com/office/word/2018/wordml" xmlns:w16sdtdh="http://schemas.microsoft.com/office/word/2020/wordml/sdtdatahash" xmlns:w16se="http://schemas.microsoft.com/office/word/2015/wordml/symex" xmlns:wpg="http://schemas.microsoft.com/office/word/2010/wordprocessingGroup" xmlns:wpi="http://schemas.microsoft.com/office/word/2010/wordprocessingInk" xmlns:wne="http://schemas.microsoft.com/office/word/2006/wordml" xmlns:wps="http://schemas.microsoft.com/office/word/2010/wordprocessingShape" mc:Ignorable="w14 w15 w16se w16cid w16 w16cex w16sdtdh wp14">
+<w:document xmlns:wpc="http://schemas.microsoft.com/office/word/2010/wordprocessingCanvas" xmlns:cx="http://schemas.microsoft.com/office/drawing/2014/chartex" xmlns:cx1="http://schemas.microsoft.com/office/drawing/2015/9/8/chartex" xmlns:cx2="http://schemas.microsoft.com/office/drawing/2015/10/21/chartex" xmlns:cx3="http://schemas.microsoft.com/office/drawing/2016/5/9/chartex" xmlns:cx4="http://schemas.microsoft.com/office/drawing/2016/5/10/chartex" xmlns:cx5="http://schemas.microsoft.com/office/drawing/2016/5/11/chartex" xmlns:cx6="http://schemas.microsoft.com/office/drawing/2016/5/12/chartex" xmlns:cx7="http://schemas.microsoft.com/office/drawing/2016/5/13/chartex" xmlns:cx8="http://schemas.microsoft.com/office/drawing/2016/5/14/chartex" xmlns:mc="http://schemas.openxmlformats.org/markup-compatibility/2006" xmlns:aink="http://schemas.microsoft.com/office/drawing/2016/ink" xmlns:am3d="http://schemas.microsoft.com/office/drawing/2017/model3d" xmlns:o="urn:schemas-microsoft-com:office:office" xmlns:oel="http://schemas.microsoft.com/office/2019/extlst" xmlns:r="http://schemas.openxmlformats.org/officeDocument/2006/relationships" xmlns:m="http://schemas.openxmlformats.org/officeDocument/2006/math" xmlns:v="urn:schemas-microsoft-com:vml" xmlns:wp14="http://schemas.microsoft.com/office/word/2010/wordprocessingDrawing" xmlns:wp="http://schemas.openxmlformats.org/drawingml/2006/wordprocessingDrawing" xmlns:w10="urn:schemas-microsoft-com:office:word" xmlns:w="http://schemas.openxmlformats.org/wordprocessingml/2006/main" xmlns:w14="http://schemas.microsoft.com/office/word/2010/wordml" xmlns:w15="http://schemas.microsoft.com/office/word/2012/wordml" xmlns:w16cex="http://schemas.microsoft.com/office/word/2018/wordml/cex" xmlns:w16cid="http://schemas.microsoft.com/office/word/2016/wordml/cid" xmlns:w16="http://schemas.microsoft.com/office/word/2018/wordml" xmlns:w16sdtdh="http://schemas.microsoft.com/office/word/2020/wordml/sdtdatahash" xmlns:w16se="http://schemas.microsoft.com/office/word/2015/wordml/symex" xmlns:wpg="http://schemas.microsoft.com/office/word/2010/wordprocessingGroup" xmlns:wpi="http://schemas.microsoft.com/office/word/2010/wordprocessingInk" xmlns:wne="http://schemas.microsoft.com/office/word/2006/wordml" xmlns:wps="http://schemas.microsoft.com/office/word/2010/wordprocessingShape" mc:Ignorable="w14 w15 w16se w16cid w16 w16cex w16sdtdh wp14">
   <w:body>
     <w:p>
       <w:pPr>
@@ -197,7 +197,6 @@
         <w:t xml:space="preserve">Vlr_cont1= </w:t>
       </w:r>
       <w:proofErr w:type="spellStart"/>
-      <w:proofErr w:type="gramStart"/>
       <w:r>
         <w:rPr>
           <w:rFonts w:ascii="Arial" w:hAnsi="Arial" w:cs="Arial"/>
@@ -213,16 +212,7 @@
           <w:sz w:val="24"/>
           <w:szCs w:val="24"/>
         </w:rPr>
-        <w:t>(</w:t>
-      </w:r>
-      <w:proofErr w:type="gramEnd"/>
-      <w:r>
-        <w:rPr>
-          <w:rFonts w:ascii="Arial" w:hAnsi="Arial" w:cs="Arial"/>
-          <w:sz w:val="24"/>
-          <w:szCs w:val="24"/>
-        </w:rPr>
-        <w:t xml:space="preserve">input('Digite o valor inicial da contagem :'))    </w:t>
+        <w:t xml:space="preserve">(input('Digite o valor inicial da contagem :'))    </w:t>
       </w:r>
     </w:p>
     <w:p>
@@ -244,7 +234,6 @@
         <w:t xml:space="preserve">Vlr_cont2= </w:t>
       </w:r>
       <w:proofErr w:type="spellStart"/>
-      <w:proofErr w:type="gramStart"/>
       <w:r>
         <w:rPr>
           <w:rFonts w:ascii="Arial" w:hAnsi="Arial" w:cs="Arial"/>
@@ -260,16 +249,7 @@
           <w:sz w:val="24"/>
           <w:szCs w:val="24"/>
         </w:rPr>
-        <w:t>(</w:t>
-      </w:r>
-      <w:proofErr w:type="gramEnd"/>
-      <w:r>
-        <w:rPr>
-          <w:rFonts w:ascii="Arial" w:hAnsi="Arial" w:cs="Arial"/>
-          <w:sz w:val="24"/>
-          <w:szCs w:val="24"/>
-        </w:rPr>
-        <w:t xml:space="preserve">input('Digite o valor </w:t>
+        <w:t xml:space="preserve">(input('Digite o valor </w:t>
       </w:r>
       <w:proofErr w:type="spellStart"/>
       <w:r>
@@ -346,25 +326,7 @@
           <w:sz w:val="24"/>
           <w:szCs w:val="24"/>
         </w:rPr>
-        <w:t xml:space="preserve">          </w:t>
-      </w:r>
-      <w:proofErr w:type="gramStart"/>
-      <w:r>
-        <w:rPr>
-          <w:rFonts w:ascii="Arial" w:hAnsi="Arial" w:cs="Arial"/>
-          <w:sz w:val="24"/>
-          <w:szCs w:val="24"/>
-        </w:rPr>
-        <w:t>print(</w:t>
-      </w:r>
-      <w:proofErr w:type="gramEnd"/>
-      <w:r>
-        <w:rPr>
-          <w:rFonts w:ascii="Arial" w:hAnsi="Arial" w:cs="Arial"/>
-          <w:sz w:val="24"/>
-          <w:szCs w:val="24"/>
-        </w:rPr>
-        <w:t>Vlr_cont1,end=' ')</w:t>
+        <w:t xml:space="preserve">          print(Vlr_cont1,end=' ')</w:t>
       </w:r>
     </w:p>
     <w:p>
@@ -461,25 +423,7 @@
           <w:sz w:val="24"/>
           <w:szCs w:val="24"/>
         </w:rPr>
-        <w:t xml:space="preserve">          </w:t>
-      </w:r>
-      <w:proofErr w:type="gramStart"/>
-      <w:r>
-        <w:rPr>
-          <w:rFonts w:ascii="Arial" w:hAnsi="Arial" w:cs="Arial"/>
-          <w:sz w:val="24"/>
-          <w:szCs w:val="24"/>
-        </w:rPr>
-        <w:t>print(</w:t>
-      </w:r>
-      <w:proofErr w:type="gramEnd"/>
-      <w:r>
-        <w:rPr>
-          <w:rFonts w:ascii="Arial" w:hAnsi="Arial" w:cs="Arial"/>
-          <w:sz w:val="24"/>
-          <w:szCs w:val="24"/>
-        </w:rPr>
-        <w:t>Vlr_cont2,end=' ')</w:t>
+        <w:t xml:space="preserve">          print(Vlr_cont2,end=' ')</w:t>
       </w:r>
     </w:p>
     <w:p>
@@ -664,19 +608,9 @@
           <w:sz w:val="24"/>
           <w:szCs w:val="24"/>
         </w:rPr>
-        <w:t xml:space="preserve">  </w:t>
-      </w:r>
-      <w:proofErr w:type="gramStart"/>
-      <w:r>
-        <w:rPr>
-          <w:rFonts w:ascii="Arial" w:hAnsi="Arial" w:cs="Arial"/>
-          <w:sz w:val="24"/>
-          <w:szCs w:val="24"/>
-        </w:rPr>
-        <w:t>print(</w:t>
-      </w:r>
-      <w:proofErr w:type="spellStart"/>
-      <w:proofErr w:type="gramEnd"/>
+        <w:t xml:space="preserve">  print(</w:t>
+      </w:r>
+      <w:proofErr w:type="spellStart"/>
       <w:r>
         <w:rPr>
           <w:rFonts w:ascii="Arial" w:hAnsi="Arial" w:cs="Arial"/>
@@ -847,6 +781,86 @@
           <w:szCs w:val="24"/>
         </w:rPr>
       </w:pPr>
+      <w:r>
+        <w:rPr>
+          <w:rFonts w:ascii="Arial" w:hAnsi="Arial" w:cs="Arial"/>
+          <w:sz w:val="24"/>
+          <w:szCs w:val="24"/>
+        </w:rPr>
+        <w:t>for i in range(1,10):</w:t>
+      </w:r>
+    </w:p>
+    <w:p>
+      <w:pPr>
+        <w:ind w:left="426"/>
+        <w:rPr>
+          <w:rFonts w:ascii="Arial" w:hAnsi="Arial" w:cs="Arial"/>
+          <w:sz w:val="24"/>
+          <w:szCs w:val="24"/>
+        </w:rPr>
+      </w:pPr>
+      <w:r>
+        <w:rPr>
+          <w:rFonts w:ascii="Arial" w:hAnsi="Arial" w:cs="Arial"/>
+          <w:sz w:val="24"/>
+          <w:szCs w:val="24"/>
+        </w:rPr>
+        <w:t xml:space="preserve">        </w:t>
+      </w:r>
+      <w:proofErr w:type="spellStart"/>
+      <w:r>
+        <w:rPr>
+          <w:rFonts w:ascii="Arial" w:hAnsi="Arial" w:cs="Arial"/>
+          <w:sz w:val="24"/>
+          <w:szCs w:val="24"/>
+        </w:rPr>
+        <w:t>if</w:t>
+      </w:r>
+      <w:proofErr w:type="spellEnd"/>
+      <w:r>
+        <w:rPr>
+          <w:rFonts w:ascii="Arial" w:hAnsi="Arial" w:cs="Arial"/>
+          <w:sz w:val="24"/>
+          <w:szCs w:val="24"/>
+        </w:rPr>
+        <w:t xml:space="preserve"> i%2==0:   </w:t>
+      </w:r>
+    </w:p>
+    <w:p>
+      <w:pPr>
+        <w:ind w:left="426"/>
+        <w:rPr>
+          <w:rFonts w:ascii="Arial" w:hAnsi="Arial" w:cs="Arial"/>
+          <w:sz w:val="24"/>
+          <w:szCs w:val="24"/>
+        </w:rPr>
+      </w:pPr>
+      <w:r>
+        <w:rPr>
+          <w:rFonts w:ascii="Arial" w:hAnsi="Arial" w:cs="Arial"/>
+          <w:sz w:val="24"/>
+          <w:szCs w:val="24"/>
+        </w:rPr>
+        <w:t xml:space="preserve">            print(</w:t>
+      </w:r>
+      <w:proofErr w:type="spellStart"/>
+      <w:r>
+        <w:rPr>
+          <w:rFonts w:ascii="Arial" w:hAnsi="Arial" w:cs="Arial"/>
+          <w:sz w:val="24"/>
+          <w:szCs w:val="24"/>
+        </w:rPr>
+        <w:t>i,end</w:t>
+      </w:r>
+      <w:proofErr w:type="spellEnd"/>
+      <w:r>
+        <w:rPr>
+          <w:rFonts w:ascii="Arial" w:hAnsi="Arial" w:cs="Arial"/>
+          <w:sz w:val="24"/>
+          <w:szCs w:val="24"/>
+        </w:rPr>
+        <w:t xml:space="preserve">=" ")  </w:t>
+      </w:r>
     </w:p>
     <w:p>
       <w:pPr>
@@ -888,6 +902,197 @@
           <w:szCs w:val="24"/>
         </w:rPr>
       </w:pPr>
+      <w:r>
+        <w:rPr>
+          <w:rFonts w:ascii="Arial" w:hAnsi="Arial" w:cs="Arial"/>
+          <w:sz w:val="24"/>
+          <w:szCs w:val="24"/>
+        </w:rPr>
+        <w:t xml:space="preserve">num1 = </w:t>
+      </w:r>
+      <w:proofErr w:type="spellStart"/>
+      <w:r>
+        <w:rPr>
+          <w:rFonts w:ascii="Arial" w:hAnsi="Arial" w:cs="Arial"/>
+          <w:sz w:val="24"/>
+          <w:szCs w:val="24"/>
+        </w:rPr>
+        <w:t>int</w:t>
+      </w:r>
+      <w:proofErr w:type="spellEnd"/>
+      <w:r>
+        <w:rPr>
+          <w:rFonts w:ascii="Arial" w:hAnsi="Arial" w:cs="Arial"/>
+          <w:sz w:val="24"/>
+          <w:szCs w:val="24"/>
+        </w:rPr>
+        <w:t>(input('Entre com o valor inicial positivo: '))</w:t>
+      </w:r>
+    </w:p>
+    <w:p>
+      <w:pPr>
+        <w:ind w:left="426"/>
+        <w:rPr>
+          <w:rFonts w:ascii="Arial" w:hAnsi="Arial" w:cs="Arial"/>
+          <w:sz w:val="24"/>
+          <w:szCs w:val="24"/>
+        </w:rPr>
+      </w:pPr>
+      <w:r>
+        <w:rPr>
+          <w:rFonts w:ascii="Arial" w:hAnsi="Arial" w:cs="Arial"/>
+          <w:sz w:val="24"/>
+          <w:szCs w:val="24"/>
+        </w:rPr>
+        <w:t xml:space="preserve">num2 = </w:t>
+      </w:r>
+      <w:proofErr w:type="spellStart"/>
+      <w:r>
+        <w:rPr>
+          <w:rFonts w:ascii="Arial" w:hAnsi="Arial" w:cs="Arial"/>
+          <w:sz w:val="24"/>
+          <w:szCs w:val="24"/>
+        </w:rPr>
+        <w:t>int</w:t>
+      </w:r>
+      <w:proofErr w:type="spellEnd"/>
+      <w:r>
+        <w:rPr>
+          <w:rFonts w:ascii="Arial" w:hAnsi="Arial" w:cs="Arial"/>
+          <w:sz w:val="24"/>
+          <w:szCs w:val="24"/>
+        </w:rPr>
+        <w:t>(input('Entre com o valor final positivo: '))</w:t>
+      </w:r>
+    </w:p>
+    <w:p>
+      <w:pPr>
+        <w:ind w:left="426"/>
+        <w:rPr>
+          <w:rFonts w:ascii="Arial" w:hAnsi="Arial" w:cs="Arial"/>
+          <w:sz w:val="24"/>
+          <w:szCs w:val="24"/>
+        </w:rPr>
+      </w:pPr>
+      <w:r>
+        <w:rPr>
+          <w:rFonts w:ascii="Arial" w:hAnsi="Arial" w:cs="Arial"/>
+          <w:sz w:val="24"/>
+          <w:szCs w:val="24"/>
+        </w:rPr>
+        <w:t>soma = 0</w:t>
+      </w:r>
+    </w:p>
+    <w:p>
+      <w:pPr>
+        <w:ind w:left="426"/>
+        <w:rPr>
+          <w:rFonts w:ascii="Arial" w:hAnsi="Arial" w:cs="Arial"/>
+          <w:sz w:val="24"/>
+          <w:szCs w:val="24"/>
+        </w:rPr>
+      </w:pPr>
+      <w:r>
+        <w:rPr>
+          <w:rFonts w:ascii="Arial" w:hAnsi="Arial" w:cs="Arial"/>
+          <w:sz w:val="24"/>
+          <w:szCs w:val="24"/>
+        </w:rPr>
+        <w:t>for i in range(num1, num2 + 1):</w:t>
+      </w:r>
+    </w:p>
+    <w:p>
+      <w:pPr>
+        <w:ind w:left="426"/>
+        <w:rPr>
+          <w:rFonts w:ascii="Arial" w:hAnsi="Arial" w:cs="Arial"/>
+          <w:sz w:val="24"/>
+          <w:szCs w:val="24"/>
+        </w:rPr>
+      </w:pPr>
+      <w:r>
+        <w:rPr>
+          <w:rFonts w:ascii="Arial" w:hAnsi="Arial" w:cs="Arial"/>
+          <w:sz w:val="24"/>
+          <w:szCs w:val="24"/>
+        </w:rPr>
+        <w:t xml:space="preserve">    </w:t>
+      </w:r>
+      <w:proofErr w:type="spellStart"/>
+      <w:r>
+        <w:rPr>
+          <w:rFonts w:ascii="Arial" w:hAnsi="Arial" w:cs="Arial"/>
+          <w:sz w:val="24"/>
+          <w:szCs w:val="24"/>
+        </w:rPr>
+        <w:t>if</w:t>
+      </w:r>
+      <w:proofErr w:type="spellEnd"/>
+      <w:r>
+        <w:rPr>
+          <w:rFonts w:ascii="Arial" w:hAnsi="Arial" w:cs="Arial"/>
+          <w:sz w:val="24"/>
+          <w:szCs w:val="24"/>
+        </w:rPr>
+        <w:t xml:space="preserve"> i % 2 != 0:</w:t>
+      </w:r>
+    </w:p>
+    <w:p>
+      <w:pPr>
+        <w:ind w:left="426"/>
+        <w:rPr>
+          <w:rFonts w:ascii="Arial" w:hAnsi="Arial" w:cs="Arial"/>
+          <w:sz w:val="24"/>
+          <w:szCs w:val="24"/>
+        </w:rPr>
+      </w:pPr>
+      <w:r>
+        <w:rPr>
+          <w:rFonts w:ascii="Arial" w:hAnsi="Arial" w:cs="Arial"/>
+          <w:sz w:val="24"/>
+          <w:szCs w:val="24"/>
+        </w:rPr>
+        <w:t xml:space="preserve">     soma=</w:t>
+      </w:r>
+      <w:proofErr w:type="spellStart"/>
+      <w:r>
+        <w:rPr>
+          <w:rFonts w:ascii="Arial" w:hAnsi="Arial" w:cs="Arial"/>
+          <w:sz w:val="24"/>
+          <w:szCs w:val="24"/>
+        </w:rPr>
+        <w:t>soma+i</w:t>
+      </w:r>
+      <w:proofErr w:type="spellEnd"/>
+    </w:p>
+    <w:p>
+      <w:pPr>
+        <w:ind w:left="426"/>
+        <w:rPr>
+          <w:rFonts w:ascii="Arial" w:hAnsi="Arial" w:cs="Arial"/>
+          <w:sz w:val="24"/>
+          <w:szCs w:val="24"/>
+        </w:rPr>
+      </w:pPr>
+      <w:r>
+        <w:rPr>
+          <w:rFonts w:ascii="Arial" w:hAnsi="Arial" w:cs="Arial"/>
+          <w:sz w:val="24"/>
+          <w:szCs w:val="24"/>
+        </w:rPr>
+        <w:lastRenderedPageBreak/>
+        <w:t>print('A soma é', soma)</w:t>
+      </w:r>
+    </w:p>
+    <w:p>
+      <w:pPr>
+        <w:ind w:left="426"/>
+        <w:rPr>
+          <w:rFonts w:ascii="Arial" w:hAnsi="Arial" w:cs="Arial"/>
+          <w:sz w:val="24"/>
+          <w:szCs w:val="24"/>
+        </w:rPr>
+      </w:pPr>
     </w:p>
     <w:p>
       <w:pPr>
@@ -1025,6 +1230,114 @@
           <w:szCs w:val="24"/>
         </w:rPr>
       </w:pPr>
+      <w:r>
+        <w:rPr>
+          <w:rFonts w:ascii="Arial" w:hAnsi="Arial" w:cs="Arial"/>
+          <w:sz w:val="24"/>
+          <w:szCs w:val="24"/>
+        </w:rPr>
+        <w:t>soma=0</w:t>
+      </w:r>
+    </w:p>
+    <w:p>
+      <w:pPr>
+        <w:ind w:left="426"/>
+        <w:rPr>
+          <w:rFonts w:ascii="Arial" w:hAnsi="Arial" w:cs="Arial"/>
+          <w:sz w:val="24"/>
+          <w:szCs w:val="24"/>
+        </w:rPr>
+      </w:pPr>
+      <w:r>
+        <w:rPr>
+          <w:rFonts w:ascii="Arial" w:hAnsi="Arial" w:cs="Arial"/>
+          <w:sz w:val="24"/>
+          <w:szCs w:val="24"/>
+        </w:rPr>
+        <w:t>for i in range(63,130):</w:t>
+      </w:r>
+    </w:p>
+    <w:p>
+      <w:pPr>
+        <w:ind w:left="426"/>
+        <w:rPr>
+          <w:rFonts w:ascii="Arial" w:hAnsi="Arial" w:cs="Arial"/>
+          <w:sz w:val="24"/>
+          <w:szCs w:val="24"/>
+        </w:rPr>
+      </w:pPr>
+      <w:r>
+        <w:rPr>
+          <w:rFonts w:ascii="Arial" w:hAnsi="Arial" w:cs="Arial"/>
+          <w:sz w:val="24"/>
+          <w:szCs w:val="24"/>
+        </w:rPr>
+        <w:t xml:space="preserve">    print(</w:t>
+      </w:r>
+      <w:proofErr w:type="spellStart"/>
+      <w:r>
+        <w:rPr>
+          <w:rFonts w:ascii="Arial" w:hAnsi="Arial" w:cs="Arial"/>
+          <w:sz w:val="24"/>
+          <w:szCs w:val="24"/>
+        </w:rPr>
+        <w:t>i,end</w:t>
+      </w:r>
+      <w:proofErr w:type="spellEnd"/>
+      <w:r>
+        <w:rPr>
+          <w:rFonts w:ascii="Arial" w:hAnsi="Arial" w:cs="Arial"/>
+          <w:sz w:val="24"/>
+          <w:szCs w:val="24"/>
+        </w:rPr>
+        <w:t>=" ")</w:t>
+      </w:r>
+    </w:p>
+    <w:p>
+      <w:pPr>
+        <w:ind w:left="426"/>
+        <w:rPr>
+          <w:rFonts w:ascii="Arial" w:hAnsi="Arial" w:cs="Arial"/>
+          <w:sz w:val="24"/>
+          <w:szCs w:val="24"/>
+        </w:rPr>
+      </w:pPr>
+      <w:r>
+        <w:rPr>
+          <w:rFonts w:ascii="Arial" w:hAnsi="Arial" w:cs="Arial"/>
+          <w:sz w:val="24"/>
+          <w:szCs w:val="24"/>
+        </w:rPr>
+        <w:t xml:space="preserve">    soma+=i</w:t>
+      </w:r>
+    </w:p>
+    <w:p>
+      <w:pPr>
+        <w:ind w:left="426"/>
+        <w:rPr>
+          <w:rFonts w:ascii="Arial" w:hAnsi="Arial" w:cs="Arial"/>
+          <w:sz w:val="24"/>
+          <w:szCs w:val="24"/>
+        </w:rPr>
+      </w:pPr>
+      <w:r>
+        <w:rPr>
+          <w:rFonts w:ascii="Arial" w:hAnsi="Arial" w:cs="Arial"/>
+          <w:sz w:val="24"/>
+          <w:szCs w:val="24"/>
+        </w:rPr>
+        <w:t>print('-'*50,soma)</w:t>
+      </w:r>
+    </w:p>
+    <w:p>
+      <w:pPr>
+        <w:ind w:left="426"/>
+        <w:rPr>
+          <w:rFonts w:ascii="Arial" w:hAnsi="Arial" w:cs="Arial"/>
+          <w:sz w:val="24"/>
+          <w:szCs w:val="24"/>
+        </w:rPr>
+      </w:pPr>
     </w:p>
     <w:p>
       <w:pPr>
@@ -1089,6 +1402,154 @@
           <w:szCs w:val="24"/>
         </w:rPr>
       </w:pPr>
+      <w:r>
+        <w:rPr>
+          <w:rFonts w:ascii="Arial" w:hAnsi="Arial" w:cs="Arial"/>
+          <w:sz w:val="24"/>
+          <w:szCs w:val="24"/>
+        </w:rPr>
+        <w:t xml:space="preserve">num1 = </w:t>
+      </w:r>
+      <w:proofErr w:type="spellStart"/>
+      <w:r>
+        <w:rPr>
+          <w:rFonts w:ascii="Arial" w:hAnsi="Arial" w:cs="Arial"/>
+          <w:sz w:val="24"/>
+          <w:szCs w:val="24"/>
+        </w:rPr>
+        <w:t>int</w:t>
+      </w:r>
+      <w:proofErr w:type="spellEnd"/>
+      <w:r>
+        <w:rPr>
+          <w:rFonts w:ascii="Arial" w:hAnsi="Arial" w:cs="Arial"/>
+          <w:sz w:val="24"/>
+          <w:szCs w:val="24"/>
+        </w:rPr>
+        <w:t>(input('Entre com o valor inicial: '))</w:t>
+      </w:r>
+    </w:p>
+    <w:p>
+      <w:pPr>
+        <w:rPr>
+          <w:rFonts w:ascii="Arial" w:hAnsi="Arial" w:cs="Arial"/>
+          <w:sz w:val="24"/>
+          <w:szCs w:val="24"/>
+        </w:rPr>
+      </w:pPr>
+      <w:r>
+        <w:rPr>
+          <w:rFonts w:ascii="Arial" w:hAnsi="Arial" w:cs="Arial"/>
+          <w:sz w:val="24"/>
+          <w:szCs w:val="24"/>
+        </w:rPr>
+        <w:t xml:space="preserve">num2 = </w:t>
+      </w:r>
+      <w:proofErr w:type="spellStart"/>
+      <w:r>
+        <w:rPr>
+          <w:rFonts w:ascii="Arial" w:hAnsi="Arial" w:cs="Arial"/>
+          <w:sz w:val="24"/>
+          <w:szCs w:val="24"/>
+        </w:rPr>
+        <w:t>int</w:t>
+      </w:r>
+      <w:proofErr w:type="spellEnd"/>
+      <w:r>
+        <w:rPr>
+          <w:rFonts w:ascii="Arial" w:hAnsi="Arial" w:cs="Arial"/>
+          <w:sz w:val="24"/>
+          <w:szCs w:val="24"/>
+        </w:rPr>
+        <w:t>(input('Entre com o valor final: '))</w:t>
+      </w:r>
+    </w:p>
+    <w:p>
+      <w:pPr>
+        <w:rPr>
+          <w:rFonts w:ascii="Arial" w:hAnsi="Arial" w:cs="Arial"/>
+          <w:sz w:val="24"/>
+          <w:szCs w:val="24"/>
+        </w:rPr>
+      </w:pPr>
+      <w:r>
+        <w:rPr>
+          <w:rFonts w:ascii="Arial" w:hAnsi="Arial" w:cs="Arial"/>
+          <w:sz w:val="24"/>
+          <w:szCs w:val="24"/>
+        </w:rPr>
+        <w:t>soma = 0</w:t>
+      </w:r>
+    </w:p>
+    <w:p>
+      <w:pPr>
+        <w:rPr>
+          <w:rFonts w:ascii="Arial" w:hAnsi="Arial" w:cs="Arial"/>
+          <w:sz w:val="24"/>
+          <w:szCs w:val="24"/>
+        </w:rPr>
+      </w:pPr>
+      <w:r>
+        <w:rPr>
+          <w:rFonts w:ascii="Arial" w:hAnsi="Arial" w:cs="Arial"/>
+          <w:sz w:val="24"/>
+          <w:szCs w:val="24"/>
+        </w:rPr>
+        <w:t>for i in range(num1, num2 + 1):</w:t>
+      </w:r>
+    </w:p>
+    <w:p>
+      <w:pPr>
+        <w:rPr>
+          <w:rFonts w:ascii="Arial" w:hAnsi="Arial" w:cs="Arial"/>
+          <w:sz w:val="24"/>
+          <w:szCs w:val="24"/>
+        </w:rPr>
+      </w:pPr>
+      <w:r>
+        <w:rPr>
+          <w:rFonts w:ascii="Arial" w:hAnsi="Arial" w:cs="Arial"/>
+          <w:sz w:val="24"/>
+          <w:szCs w:val="24"/>
+        </w:rPr>
+        <w:t xml:space="preserve">       soma=</w:t>
+      </w:r>
+      <w:proofErr w:type="spellStart"/>
+      <w:r>
+        <w:rPr>
+          <w:rFonts w:ascii="Arial" w:hAnsi="Arial" w:cs="Arial"/>
+          <w:sz w:val="24"/>
+          <w:szCs w:val="24"/>
+        </w:rPr>
+        <w:t>soma+i</w:t>
+      </w:r>
+      <w:proofErr w:type="spellEnd"/>
+    </w:p>
+    <w:p>
+      <w:pPr>
+        <w:rPr>
+          <w:rFonts w:ascii="Arial" w:hAnsi="Arial" w:cs="Arial"/>
+          <w:sz w:val="24"/>
+          <w:szCs w:val="24"/>
+        </w:rPr>
+      </w:pPr>
+      <w:r>
+        <w:rPr>
+          <w:rFonts w:ascii="Arial" w:hAnsi="Arial" w:cs="Arial"/>
+          <w:sz w:val="24"/>
+          <w:szCs w:val="24"/>
+        </w:rPr>
+        <w:t>print('A soma é', soma)</w:t>
+      </w:r>
+    </w:p>
+    <w:p>
+      <w:pPr>
+        <w:rPr>
+          <w:rFonts w:ascii="Arial" w:hAnsi="Arial" w:cs="Arial"/>
+          <w:sz w:val="24"/>
+          <w:szCs w:val="24"/>
+        </w:rPr>
+      </w:pPr>
     </w:p>
     <w:p>
       <w:pPr>
@@ -1110,7 +1571,6 @@
           <w:sz w:val="24"/>
           <w:szCs w:val="24"/>
         </w:rPr>
-        <w:lastRenderedPageBreak/>
         <w:t>Faça um script em Python mostre a tabuada de multiplicação</w:t>
       </w:r>
       <w:r>
@@ -1121,6 +1581,88 @@
         </w:rPr>
         <w:t xml:space="preserve"> do 8, iniciando do 0 até o 10.</w:t>
       </w:r>
+    </w:p>
+    <w:p>
+      <w:pPr>
+        <w:ind w:left="426"/>
+        <w:rPr>
+          <w:rFonts w:ascii="Arial" w:hAnsi="Arial" w:cs="Arial"/>
+          <w:sz w:val="24"/>
+          <w:szCs w:val="24"/>
+        </w:rPr>
+      </w:pPr>
+      <w:r>
+        <w:rPr>
+          <w:rFonts w:ascii="Arial" w:hAnsi="Arial" w:cs="Arial"/>
+          <w:sz w:val="24"/>
+          <w:szCs w:val="24"/>
+        </w:rPr>
+        <w:t>num=8</w:t>
+      </w:r>
+    </w:p>
+    <w:p>
+      <w:pPr>
+        <w:ind w:left="426"/>
+        <w:rPr>
+          <w:rFonts w:ascii="Arial" w:hAnsi="Arial" w:cs="Arial"/>
+          <w:sz w:val="24"/>
+          <w:szCs w:val="24"/>
+        </w:rPr>
+      </w:pPr>
+      <w:r>
+        <w:rPr>
+          <w:rFonts w:ascii="Arial" w:hAnsi="Arial" w:cs="Arial"/>
+          <w:sz w:val="24"/>
+          <w:szCs w:val="24"/>
+        </w:rPr>
+        <w:t xml:space="preserve">for </w:t>
+      </w:r>
+      <w:proofErr w:type="spellStart"/>
+      <w:r>
+        <w:rPr>
+          <w:rFonts w:ascii="Arial" w:hAnsi="Arial" w:cs="Arial"/>
+          <w:sz w:val="24"/>
+          <w:szCs w:val="24"/>
+        </w:rPr>
+        <w:t>count</w:t>
+      </w:r>
+      <w:proofErr w:type="spellEnd"/>
+      <w:r>
+        <w:rPr>
+          <w:rFonts w:ascii="Arial" w:hAnsi="Arial" w:cs="Arial"/>
+          <w:sz w:val="24"/>
+          <w:szCs w:val="24"/>
+        </w:rPr>
+        <w:t xml:space="preserve"> in range(11):</w:t>
+      </w:r>
+    </w:p>
+    <w:p>
+      <w:pPr>
+        <w:ind w:left="426"/>
+        <w:rPr>
+          <w:rFonts w:ascii="Arial" w:hAnsi="Arial" w:cs="Arial"/>
+          <w:sz w:val="24"/>
+          <w:szCs w:val="24"/>
+        </w:rPr>
+      </w:pPr>
+      <w:r>
+        <w:rPr>
+          <w:rFonts w:ascii="Arial" w:hAnsi="Arial" w:cs="Arial"/>
+          <w:sz w:val="24"/>
+          <w:szCs w:val="24"/>
+        </w:rPr>
+        <w:t xml:space="preserve">    print("%d x %d = %d" % (num, count+0, num*(count+0)) )</w:t>
+      </w:r>
+    </w:p>
+    <w:p>
+      <w:pPr>
+        <w:ind w:left="426"/>
+        <w:rPr>
+          <w:rFonts w:ascii="Arial" w:hAnsi="Arial" w:cs="Arial"/>
+          <w:sz w:val="24"/>
+          <w:szCs w:val="24"/>
+        </w:rPr>
+      </w:pPr>
     </w:p>
     <w:p>
       <w:pPr>
@@ -1158,6 +1700,126 @@
     <w:p>
       <w:pPr>
         <w:pStyle w:val="PargrafodaLista"/>
+        <w:ind w:left="426"/>
+        <w:rPr>
+          <w:rFonts w:ascii="Arial" w:hAnsi="Arial" w:cs="Arial"/>
+          <w:sz w:val="24"/>
+          <w:szCs w:val="24"/>
+        </w:rPr>
+      </w:pPr>
+    </w:p>
+    <w:p>
+      <w:pPr>
+        <w:pStyle w:val="PargrafodaLista"/>
+        <w:rPr>
+          <w:rFonts w:ascii="Arial" w:hAnsi="Arial" w:cs="Arial"/>
+          <w:sz w:val="24"/>
+          <w:szCs w:val="24"/>
+        </w:rPr>
+      </w:pPr>
+      <w:r>
+        <w:rPr>
+          <w:rFonts w:ascii="Arial" w:hAnsi="Arial" w:cs="Arial"/>
+          <w:sz w:val="24"/>
+          <w:szCs w:val="24"/>
+        </w:rPr>
+        <w:t>soma=0</w:t>
+      </w:r>
+    </w:p>
+    <w:p>
+      <w:pPr>
+        <w:pStyle w:val="PargrafodaLista"/>
+        <w:rPr>
+          <w:rFonts w:ascii="Arial" w:hAnsi="Arial" w:cs="Arial"/>
+          <w:sz w:val="24"/>
+          <w:szCs w:val="24"/>
+        </w:rPr>
+      </w:pPr>
+      <w:r>
+        <w:rPr>
+          <w:rFonts w:ascii="Arial" w:hAnsi="Arial" w:cs="Arial"/>
+          <w:sz w:val="24"/>
+          <w:szCs w:val="24"/>
+        </w:rPr>
+        <w:t>for i in range(10):</w:t>
+      </w:r>
+    </w:p>
+    <w:p>
+      <w:pPr>
+        <w:pStyle w:val="PargrafodaLista"/>
+        <w:rPr>
+          <w:rFonts w:ascii="Arial" w:hAnsi="Arial" w:cs="Arial"/>
+          <w:sz w:val="24"/>
+          <w:szCs w:val="24"/>
+        </w:rPr>
+      </w:pPr>
+      <w:r>
+        <w:rPr>
+          <w:rFonts w:ascii="Arial" w:hAnsi="Arial" w:cs="Arial"/>
+          <w:sz w:val="24"/>
+          <w:szCs w:val="24"/>
+        </w:rPr>
+        <w:t xml:space="preserve">    num = </w:t>
+      </w:r>
+      <w:proofErr w:type="spellStart"/>
+      <w:r>
+        <w:rPr>
+          <w:rFonts w:ascii="Arial" w:hAnsi="Arial" w:cs="Arial"/>
+          <w:sz w:val="24"/>
+          <w:szCs w:val="24"/>
+        </w:rPr>
+        <w:t>int</w:t>
+      </w:r>
+      <w:proofErr w:type="spellEnd"/>
+      <w:r>
+        <w:rPr>
+          <w:rFonts w:ascii="Arial" w:hAnsi="Arial" w:cs="Arial"/>
+          <w:sz w:val="24"/>
+          <w:szCs w:val="24"/>
+        </w:rPr>
+        <w:t>(input(' Informe o valor: '))</w:t>
+      </w:r>
+    </w:p>
+    <w:p>
+      <w:pPr>
+        <w:pStyle w:val="PargrafodaLista"/>
+        <w:rPr>
+          <w:rFonts w:ascii="Arial" w:hAnsi="Arial" w:cs="Arial"/>
+          <w:sz w:val="24"/>
+          <w:szCs w:val="24"/>
+        </w:rPr>
+      </w:pPr>
+      <w:r>
+        <w:rPr>
+          <w:rFonts w:ascii="Arial" w:hAnsi="Arial" w:cs="Arial"/>
+          <w:sz w:val="24"/>
+          <w:szCs w:val="24"/>
+        </w:rPr>
+        <w:t xml:space="preserve">    soma+=num</w:t>
+      </w:r>
+    </w:p>
+    <w:p>
+      <w:pPr>
+        <w:pStyle w:val="PargrafodaLista"/>
+        <w:rPr>
+          <w:rFonts w:ascii="Arial" w:hAnsi="Arial" w:cs="Arial"/>
+          <w:sz w:val="24"/>
+          <w:szCs w:val="24"/>
+        </w:rPr>
+      </w:pPr>
+      <w:r>
+        <w:rPr>
+          <w:rFonts w:ascii="Arial" w:hAnsi="Arial" w:cs="Arial"/>
+          <w:sz w:val="24"/>
+          <w:szCs w:val="24"/>
+        </w:rPr>
+        <w:lastRenderedPageBreak/>
+        <w:t>print('A soma dos números é:', soma)</w:t>
+      </w:r>
+    </w:p>
+    <w:p>
+      <w:pPr>
+        <w:pStyle w:val="PargrafodaLista"/>
         <w:rPr>
           <w:rFonts w:ascii="Arial" w:hAnsi="Arial" w:cs="Arial"/>
           <w:sz w:val="24"/>
@@ -1219,6 +1881,303 @@
     </w:p>
     <w:p>
       <w:pPr>
+        <w:pStyle w:val="PargrafodaLista"/>
+        <w:ind w:left="426"/>
+        <w:rPr>
+          <w:rFonts w:ascii="Arial" w:hAnsi="Arial" w:cs="Arial"/>
+          <w:sz w:val="24"/>
+          <w:szCs w:val="24"/>
+        </w:rPr>
+      </w:pPr>
+      <w:r>
+        <w:rPr>
+          <w:rFonts w:ascii="Arial" w:hAnsi="Arial" w:cs="Arial"/>
+          <w:sz w:val="24"/>
+          <w:szCs w:val="24"/>
+        </w:rPr>
+        <w:t xml:space="preserve">n1 = </w:t>
+      </w:r>
+      <w:proofErr w:type="spellStart"/>
+      <w:r>
+        <w:rPr>
+          <w:rFonts w:ascii="Arial" w:hAnsi="Arial" w:cs="Arial"/>
+          <w:sz w:val="24"/>
+          <w:szCs w:val="24"/>
+        </w:rPr>
+        <w:t>int</w:t>
+      </w:r>
+      <w:proofErr w:type="spellEnd"/>
+      <w:r>
+        <w:rPr>
+          <w:rFonts w:ascii="Arial" w:hAnsi="Arial" w:cs="Arial"/>
+          <w:sz w:val="24"/>
+          <w:szCs w:val="24"/>
+        </w:rPr>
+        <w:t xml:space="preserve"> (input('Digite um valor: '))</w:t>
+      </w:r>
+    </w:p>
+    <w:p>
+      <w:pPr>
+        <w:pStyle w:val="PargrafodaLista"/>
+        <w:ind w:left="426"/>
+        <w:rPr>
+          <w:rFonts w:ascii="Arial" w:hAnsi="Arial" w:cs="Arial"/>
+          <w:sz w:val="24"/>
+          <w:szCs w:val="24"/>
+        </w:rPr>
+      </w:pPr>
+      <w:r>
+        <w:rPr>
+          <w:rFonts w:ascii="Arial" w:hAnsi="Arial" w:cs="Arial"/>
+          <w:sz w:val="24"/>
+          <w:szCs w:val="24"/>
+        </w:rPr>
+        <w:t xml:space="preserve">n2 = </w:t>
+      </w:r>
+      <w:proofErr w:type="spellStart"/>
+      <w:r>
+        <w:rPr>
+          <w:rFonts w:ascii="Arial" w:hAnsi="Arial" w:cs="Arial"/>
+          <w:sz w:val="24"/>
+          <w:szCs w:val="24"/>
+        </w:rPr>
+        <w:t>int</w:t>
+      </w:r>
+      <w:proofErr w:type="spellEnd"/>
+      <w:r>
+        <w:rPr>
+          <w:rFonts w:ascii="Arial" w:hAnsi="Arial" w:cs="Arial"/>
+          <w:sz w:val="24"/>
+          <w:szCs w:val="24"/>
+        </w:rPr>
+        <w:t xml:space="preserve"> (input('Digite um valor: '))</w:t>
+      </w:r>
+    </w:p>
+    <w:p>
+      <w:pPr>
+        <w:pStyle w:val="PargrafodaLista"/>
+        <w:ind w:left="426"/>
+        <w:rPr>
+          <w:rFonts w:ascii="Arial" w:hAnsi="Arial" w:cs="Arial"/>
+          <w:sz w:val="24"/>
+          <w:szCs w:val="24"/>
+        </w:rPr>
+      </w:pPr>
+      <w:r>
+        <w:rPr>
+          <w:rFonts w:ascii="Arial" w:hAnsi="Arial" w:cs="Arial"/>
+          <w:sz w:val="24"/>
+          <w:szCs w:val="24"/>
+        </w:rPr>
+        <w:t xml:space="preserve">n3 = </w:t>
+      </w:r>
+      <w:proofErr w:type="spellStart"/>
+      <w:r>
+        <w:rPr>
+          <w:rFonts w:ascii="Arial" w:hAnsi="Arial" w:cs="Arial"/>
+          <w:sz w:val="24"/>
+          <w:szCs w:val="24"/>
+        </w:rPr>
+        <w:t>int</w:t>
+      </w:r>
+      <w:proofErr w:type="spellEnd"/>
+      <w:r>
+        <w:rPr>
+          <w:rFonts w:ascii="Arial" w:hAnsi="Arial" w:cs="Arial"/>
+          <w:sz w:val="24"/>
+          <w:szCs w:val="24"/>
+        </w:rPr>
+        <w:t xml:space="preserve"> (input('Digite um valor: '))</w:t>
+      </w:r>
+    </w:p>
+    <w:p>
+      <w:pPr>
+        <w:pStyle w:val="PargrafodaLista"/>
+        <w:ind w:left="426"/>
+        <w:rPr>
+          <w:rFonts w:ascii="Arial" w:hAnsi="Arial" w:cs="Arial"/>
+          <w:sz w:val="24"/>
+          <w:szCs w:val="24"/>
+        </w:rPr>
+      </w:pPr>
+      <w:r>
+        <w:rPr>
+          <w:rFonts w:ascii="Arial" w:hAnsi="Arial" w:cs="Arial"/>
+          <w:sz w:val="24"/>
+          <w:szCs w:val="24"/>
+        </w:rPr>
+        <w:t xml:space="preserve">n4 = </w:t>
+      </w:r>
+      <w:proofErr w:type="spellStart"/>
+      <w:r>
+        <w:rPr>
+          <w:rFonts w:ascii="Arial" w:hAnsi="Arial" w:cs="Arial"/>
+          <w:sz w:val="24"/>
+          <w:szCs w:val="24"/>
+        </w:rPr>
+        <w:t>int</w:t>
+      </w:r>
+      <w:proofErr w:type="spellEnd"/>
+      <w:r>
+        <w:rPr>
+          <w:rFonts w:ascii="Arial" w:hAnsi="Arial" w:cs="Arial"/>
+          <w:sz w:val="24"/>
+          <w:szCs w:val="24"/>
+        </w:rPr>
+        <w:t xml:space="preserve"> (input('Digite um valor: '))</w:t>
+      </w:r>
+    </w:p>
+    <w:p>
+      <w:pPr>
+        <w:pStyle w:val="PargrafodaLista"/>
+        <w:ind w:left="426"/>
+        <w:rPr>
+          <w:rFonts w:ascii="Arial" w:hAnsi="Arial" w:cs="Arial"/>
+          <w:sz w:val="24"/>
+          <w:szCs w:val="24"/>
+        </w:rPr>
+      </w:pPr>
+      <w:r>
+        <w:rPr>
+          <w:rFonts w:ascii="Arial" w:hAnsi="Arial" w:cs="Arial"/>
+          <w:sz w:val="24"/>
+          <w:szCs w:val="24"/>
+        </w:rPr>
+        <w:t xml:space="preserve">n5 = </w:t>
+      </w:r>
+      <w:proofErr w:type="spellStart"/>
+      <w:r>
+        <w:rPr>
+          <w:rFonts w:ascii="Arial" w:hAnsi="Arial" w:cs="Arial"/>
+          <w:sz w:val="24"/>
+          <w:szCs w:val="24"/>
+        </w:rPr>
+        <w:t>int</w:t>
+      </w:r>
+      <w:proofErr w:type="spellEnd"/>
+      <w:r>
+        <w:rPr>
+          <w:rFonts w:ascii="Arial" w:hAnsi="Arial" w:cs="Arial"/>
+          <w:sz w:val="24"/>
+          <w:szCs w:val="24"/>
+        </w:rPr>
+        <w:t xml:space="preserve"> (input('Digite um valor: '))</w:t>
+      </w:r>
+    </w:p>
+    <w:p>
+      <w:pPr>
+        <w:pStyle w:val="PargrafodaLista"/>
+        <w:ind w:left="426"/>
+        <w:rPr>
+          <w:rFonts w:ascii="Arial" w:hAnsi="Arial" w:cs="Arial"/>
+          <w:sz w:val="24"/>
+          <w:szCs w:val="24"/>
+        </w:rPr>
+      </w:pPr>
+      <w:r>
+        <w:rPr>
+          <w:rFonts w:ascii="Arial" w:hAnsi="Arial" w:cs="Arial"/>
+          <w:sz w:val="24"/>
+          <w:szCs w:val="24"/>
+        </w:rPr>
+        <w:t>l = [n1, n2, n3,n4,n5]</w:t>
+      </w:r>
+    </w:p>
+    <w:p>
+      <w:pPr>
+        <w:pStyle w:val="PargrafodaLista"/>
+        <w:ind w:left="426"/>
+        <w:rPr>
+          <w:rFonts w:ascii="Arial" w:hAnsi="Arial" w:cs="Arial"/>
+          <w:sz w:val="24"/>
+          <w:szCs w:val="24"/>
+        </w:rPr>
+      </w:pPr>
+    </w:p>
+    <w:p>
+      <w:pPr>
+        <w:pStyle w:val="PargrafodaLista"/>
+        <w:ind w:left="426"/>
+        <w:rPr>
+          <w:rFonts w:ascii="Arial" w:hAnsi="Arial" w:cs="Arial"/>
+          <w:sz w:val="24"/>
+          <w:szCs w:val="24"/>
+        </w:rPr>
+      </w:pPr>
+      <w:r>
+        <w:rPr>
+          <w:rFonts w:ascii="Arial" w:hAnsi="Arial" w:cs="Arial"/>
+          <w:sz w:val="24"/>
+          <w:szCs w:val="24"/>
+        </w:rPr>
+        <w:t xml:space="preserve">print('O maior </w:t>
+      </w:r>
+      <w:proofErr w:type="spellStart"/>
+      <w:r>
+        <w:rPr>
+          <w:rFonts w:ascii="Arial" w:hAnsi="Arial" w:cs="Arial"/>
+          <w:sz w:val="24"/>
+          <w:szCs w:val="24"/>
+        </w:rPr>
+        <w:t>numero</w:t>
+      </w:r>
+      <w:proofErr w:type="spellEnd"/>
+      <w:r>
+        <w:rPr>
+          <w:rFonts w:ascii="Arial" w:hAnsi="Arial" w:cs="Arial"/>
+          <w:sz w:val="24"/>
+          <w:szCs w:val="24"/>
+        </w:rPr>
+        <w:t xml:space="preserve"> é {}'.</w:t>
+      </w:r>
+      <w:proofErr w:type="spellStart"/>
+      <w:r>
+        <w:rPr>
+          <w:rFonts w:ascii="Arial" w:hAnsi="Arial" w:cs="Arial"/>
+          <w:sz w:val="24"/>
+          <w:szCs w:val="24"/>
+        </w:rPr>
+        <w:t>format</w:t>
+      </w:r>
+      <w:proofErr w:type="spellEnd"/>
+      <w:r>
+        <w:rPr>
+          <w:rFonts w:ascii="Arial" w:hAnsi="Arial" w:cs="Arial"/>
+          <w:sz w:val="24"/>
+          <w:szCs w:val="24"/>
+        </w:rPr>
+        <w:t>(</w:t>
+      </w:r>
+      <w:proofErr w:type="spellStart"/>
+      <w:r>
+        <w:rPr>
+          <w:rFonts w:ascii="Arial" w:hAnsi="Arial" w:cs="Arial"/>
+          <w:sz w:val="24"/>
+          <w:szCs w:val="24"/>
+        </w:rPr>
+        <w:t>max</w:t>
+      </w:r>
+      <w:proofErr w:type="spellEnd"/>
+      <w:r>
+        <w:rPr>
+          <w:rFonts w:ascii="Arial" w:hAnsi="Arial" w:cs="Arial"/>
+          <w:sz w:val="24"/>
+          <w:szCs w:val="24"/>
+        </w:rPr>
+        <w:t>(l)))</w:t>
+      </w:r>
+    </w:p>
+    <w:p>
+      <w:pPr>
+        <w:rPr>
+          <w:rFonts w:ascii="Arial" w:hAnsi="Arial" w:cs="Arial"/>
+          <w:sz w:val="24"/>
+          <w:szCs w:val="24"/>
+        </w:rPr>
+      </w:pPr>
+    </w:p>
+    <w:p>
+      <w:pPr>
         <w:rPr>
           <w:rFonts w:ascii="Arial" w:hAnsi="Arial" w:cs="Arial"/>
           <w:sz w:val="24"/>
@@ -1275,6 +2234,331 @@
     </w:p>
     <w:p>
       <w:pPr>
+        <w:rPr>
+          <w:rFonts w:ascii="Arial" w:hAnsi="Arial" w:cs="Arial"/>
+          <w:sz w:val="24"/>
+          <w:szCs w:val="24"/>
+        </w:rPr>
+      </w:pPr>
+      <w:r>
+        <w:rPr>
+          <w:rFonts w:ascii="Arial" w:hAnsi="Arial" w:cs="Arial"/>
+          <w:sz w:val="24"/>
+          <w:szCs w:val="24"/>
+        </w:rPr>
+        <w:t xml:space="preserve">n1 = </w:t>
+      </w:r>
+      <w:proofErr w:type="spellStart"/>
+      <w:r>
+        <w:rPr>
+          <w:rFonts w:ascii="Arial" w:hAnsi="Arial" w:cs="Arial"/>
+          <w:sz w:val="24"/>
+          <w:szCs w:val="24"/>
+        </w:rPr>
+        <w:t>int</w:t>
+      </w:r>
+      <w:proofErr w:type="spellEnd"/>
+      <w:r>
+        <w:rPr>
+          <w:rFonts w:ascii="Arial" w:hAnsi="Arial" w:cs="Arial"/>
+          <w:sz w:val="24"/>
+          <w:szCs w:val="24"/>
+        </w:rPr>
+        <w:t xml:space="preserve"> (input('Digite um valor: '))</w:t>
+      </w:r>
+    </w:p>
+    <w:p>
+      <w:pPr>
+        <w:rPr>
+          <w:rFonts w:ascii="Arial" w:hAnsi="Arial" w:cs="Arial"/>
+          <w:sz w:val="24"/>
+          <w:szCs w:val="24"/>
+        </w:rPr>
+      </w:pPr>
+      <w:r>
+        <w:rPr>
+          <w:rFonts w:ascii="Arial" w:hAnsi="Arial" w:cs="Arial"/>
+          <w:sz w:val="24"/>
+          <w:szCs w:val="24"/>
+        </w:rPr>
+        <w:t xml:space="preserve">n2 = </w:t>
+      </w:r>
+      <w:proofErr w:type="spellStart"/>
+      <w:r>
+        <w:rPr>
+          <w:rFonts w:ascii="Arial" w:hAnsi="Arial" w:cs="Arial"/>
+          <w:sz w:val="24"/>
+          <w:szCs w:val="24"/>
+        </w:rPr>
+        <w:t>int</w:t>
+      </w:r>
+      <w:proofErr w:type="spellEnd"/>
+      <w:r>
+        <w:rPr>
+          <w:rFonts w:ascii="Arial" w:hAnsi="Arial" w:cs="Arial"/>
+          <w:sz w:val="24"/>
+          <w:szCs w:val="24"/>
+        </w:rPr>
+        <w:t xml:space="preserve"> (input('Digite um valor: '))</w:t>
+      </w:r>
+    </w:p>
+    <w:p>
+      <w:pPr>
+        <w:rPr>
+          <w:rFonts w:ascii="Arial" w:hAnsi="Arial" w:cs="Arial"/>
+          <w:sz w:val="24"/>
+          <w:szCs w:val="24"/>
+        </w:rPr>
+      </w:pPr>
+      <w:r>
+        <w:rPr>
+          <w:rFonts w:ascii="Arial" w:hAnsi="Arial" w:cs="Arial"/>
+          <w:sz w:val="24"/>
+          <w:szCs w:val="24"/>
+        </w:rPr>
+        <w:t xml:space="preserve">n3 = </w:t>
+      </w:r>
+      <w:proofErr w:type="spellStart"/>
+      <w:r>
+        <w:rPr>
+          <w:rFonts w:ascii="Arial" w:hAnsi="Arial" w:cs="Arial"/>
+          <w:sz w:val="24"/>
+          <w:szCs w:val="24"/>
+        </w:rPr>
+        <w:t>int</w:t>
+      </w:r>
+      <w:proofErr w:type="spellEnd"/>
+      <w:r>
+        <w:rPr>
+          <w:rFonts w:ascii="Arial" w:hAnsi="Arial" w:cs="Arial"/>
+          <w:sz w:val="24"/>
+          <w:szCs w:val="24"/>
+        </w:rPr>
+        <w:t xml:space="preserve"> (input('Digite um valor: '))</w:t>
+      </w:r>
+    </w:p>
+    <w:p>
+      <w:pPr>
+        <w:rPr>
+          <w:rFonts w:ascii="Arial" w:hAnsi="Arial" w:cs="Arial"/>
+          <w:sz w:val="24"/>
+          <w:szCs w:val="24"/>
+        </w:rPr>
+      </w:pPr>
+      <w:r>
+        <w:rPr>
+          <w:rFonts w:ascii="Arial" w:hAnsi="Arial" w:cs="Arial"/>
+          <w:sz w:val="24"/>
+          <w:szCs w:val="24"/>
+        </w:rPr>
+        <w:t xml:space="preserve">n4 = </w:t>
+      </w:r>
+      <w:proofErr w:type="spellStart"/>
+      <w:r>
+        <w:rPr>
+          <w:rFonts w:ascii="Arial" w:hAnsi="Arial" w:cs="Arial"/>
+          <w:sz w:val="24"/>
+          <w:szCs w:val="24"/>
+        </w:rPr>
+        <w:t>int</w:t>
+      </w:r>
+      <w:proofErr w:type="spellEnd"/>
+      <w:r>
+        <w:rPr>
+          <w:rFonts w:ascii="Arial" w:hAnsi="Arial" w:cs="Arial"/>
+          <w:sz w:val="24"/>
+          <w:szCs w:val="24"/>
+        </w:rPr>
+        <w:t xml:space="preserve"> (input('Digite um valor: '))</w:t>
+      </w:r>
+    </w:p>
+    <w:p>
+      <w:pPr>
+        <w:rPr>
+          <w:rFonts w:ascii="Arial" w:hAnsi="Arial" w:cs="Arial"/>
+          <w:sz w:val="24"/>
+          <w:szCs w:val="24"/>
+        </w:rPr>
+      </w:pPr>
+      <w:r>
+        <w:rPr>
+          <w:rFonts w:ascii="Arial" w:hAnsi="Arial" w:cs="Arial"/>
+          <w:sz w:val="24"/>
+          <w:szCs w:val="24"/>
+        </w:rPr>
+        <w:t xml:space="preserve">n5 = </w:t>
+      </w:r>
+      <w:proofErr w:type="spellStart"/>
+      <w:r>
+        <w:rPr>
+          <w:rFonts w:ascii="Arial" w:hAnsi="Arial" w:cs="Arial"/>
+          <w:sz w:val="24"/>
+          <w:szCs w:val="24"/>
+        </w:rPr>
+        <w:t>int</w:t>
+      </w:r>
+      <w:proofErr w:type="spellEnd"/>
+      <w:r>
+        <w:rPr>
+          <w:rFonts w:ascii="Arial" w:hAnsi="Arial" w:cs="Arial"/>
+          <w:sz w:val="24"/>
+          <w:szCs w:val="24"/>
+        </w:rPr>
+        <w:t xml:space="preserve"> (input('Digite um valor: '))</w:t>
+      </w:r>
+    </w:p>
+    <w:p>
+      <w:pPr>
+        <w:rPr>
+          <w:rFonts w:ascii="Arial" w:hAnsi="Arial" w:cs="Arial"/>
+          <w:sz w:val="24"/>
+          <w:szCs w:val="24"/>
+        </w:rPr>
+      </w:pPr>
+      <w:r>
+        <w:rPr>
+          <w:rFonts w:ascii="Arial" w:hAnsi="Arial" w:cs="Arial"/>
+          <w:sz w:val="24"/>
+          <w:szCs w:val="24"/>
+        </w:rPr>
+        <w:t>l = [n1, n2, n3,n4,n5]</w:t>
+      </w:r>
+    </w:p>
+    <w:p>
+      <w:pPr>
+        <w:rPr>
+          <w:rFonts w:ascii="Arial" w:hAnsi="Arial" w:cs="Arial"/>
+          <w:sz w:val="24"/>
+          <w:szCs w:val="24"/>
+        </w:rPr>
+      </w:pPr>
+    </w:p>
+    <w:p>
+      <w:pPr>
+        <w:rPr>
+          <w:rFonts w:ascii="Arial" w:hAnsi="Arial" w:cs="Arial"/>
+          <w:sz w:val="24"/>
+          <w:szCs w:val="24"/>
+        </w:rPr>
+      </w:pPr>
+      <w:r>
+        <w:rPr>
+          <w:rFonts w:ascii="Arial" w:hAnsi="Arial" w:cs="Arial"/>
+          <w:sz w:val="24"/>
+          <w:szCs w:val="24"/>
+        </w:rPr>
+        <w:t xml:space="preserve">print('O maior </w:t>
+      </w:r>
+      <w:proofErr w:type="spellStart"/>
+      <w:r>
+        <w:rPr>
+          <w:rFonts w:ascii="Arial" w:hAnsi="Arial" w:cs="Arial"/>
+          <w:sz w:val="24"/>
+          <w:szCs w:val="24"/>
+        </w:rPr>
+        <w:t>numero</w:t>
+      </w:r>
+      <w:proofErr w:type="spellEnd"/>
+      <w:r>
+        <w:rPr>
+          <w:rFonts w:ascii="Arial" w:hAnsi="Arial" w:cs="Arial"/>
+          <w:sz w:val="24"/>
+          <w:szCs w:val="24"/>
+        </w:rPr>
+        <w:t xml:space="preserve"> é {}'.</w:t>
+      </w:r>
+      <w:proofErr w:type="spellStart"/>
+      <w:r>
+        <w:rPr>
+          <w:rFonts w:ascii="Arial" w:hAnsi="Arial" w:cs="Arial"/>
+          <w:sz w:val="24"/>
+          <w:szCs w:val="24"/>
+        </w:rPr>
+        <w:t>format</w:t>
+      </w:r>
+      <w:proofErr w:type="spellEnd"/>
+      <w:r>
+        <w:rPr>
+          <w:rFonts w:ascii="Arial" w:hAnsi="Arial" w:cs="Arial"/>
+          <w:sz w:val="24"/>
+          <w:szCs w:val="24"/>
+        </w:rPr>
+        <w:t>(</w:t>
+      </w:r>
+      <w:proofErr w:type="spellStart"/>
+      <w:r>
+        <w:rPr>
+          <w:rFonts w:ascii="Arial" w:hAnsi="Arial" w:cs="Arial"/>
+          <w:sz w:val="24"/>
+          <w:szCs w:val="24"/>
+        </w:rPr>
+        <w:t>max</w:t>
+      </w:r>
+      <w:proofErr w:type="spellEnd"/>
+      <w:r>
+        <w:rPr>
+          <w:rFonts w:ascii="Arial" w:hAnsi="Arial" w:cs="Arial"/>
+          <w:sz w:val="24"/>
+          <w:szCs w:val="24"/>
+        </w:rPr>
+        <w:t>(l)))</w:t>
+      </w:r>
+    </w:p>
+    <w:p>
+      <w:pPr>
+        <w:rPr>
+          <w:rFonts w:ascii="Arial" w:hAnsi="Arial" w:cs="Arial"/>
+          <w:sz w:val="24"/>
+          <w:szCs w:val="24"/>
+        </w:rPr>
+      </w:pPr>
+      <w:r>
+        <w:rPr>
+          <w:rFonts w:ascii="Arial" w:hAnsi="Arial" w:cs="Arial"/>
+          <w:sz w:val="24"/>
+          <w:szCs w:val="24"/>
+        </w:rPr>
+        <w:t xml:space="preserve">print('O menor </w:t>
+      </w:r>
+      <w:proofErr w:type="spellStart"/>
+      <w:r>
+        <w:rPr>
+          <w:rFonts w:ascii="Arial" w:hAnsi="Arial" w:cs="Arial"/>
+          <w:sz w:val="24"/>
+          <w:szCs w:val="24"/>
+        </w:rPr>
+        <w:t>numero</w:t>
+      </w:r>
+      <w:proofErr w:type="spellEnd"/>
+      <w:r>
+        <w:rPr>
+          <w:rFonts w:ascii="Arial" w:hAnsi="Arial" w:cs="Arial"/>
+          <w:sz w:val="24"/>
+          <w:szCs w:val="24"/>
+        </w:rPr>
+        <w:t xml:space="preserve"> é {}'.</w:t>
+      </w:r>
+      <w:proofErr w:type="spellStart"/>
+      <w:r>
+        <w:rPr>
+          <w:rFonts w:ascii="Arial" w:hAnsi="Arial" w:cs="Arial"/>
+          <w:sz w:val="24"/>
+          <w:szCs w:val="24"/>
+        </w:rPr>
+        <w:t>format</w:t>
+      </w:r>
+      <w:proofErr w:type="spellEnd"/>
+      <w:r>
+        <w:rPr>
+          <w:rFonts w:ascii="Arial" w:hAnsi="Arial" w:cs="Arial"/>
+          <w:sz w:val="24"/>
+          <w:szCs w:val="24"/>
+        </w:rPr>
+        <w:t>(min(l)))</w:t>
+      </w:r>
+    </w:p>
+    <w:p>
+      <w:pPr>
         <w:pStyle w:val="PargrafodaLista"/>
         <w:rPr>
           <w:rFonts w:ascii="Arial" w:hAnsi="Arial" w:cs="Arial"/>
@@ -1298,7 +2582,23 @@
           <w:sz w:val="24"/>
           <w:szCs w:val="24"/>
         </w:rPr>
-        <w:t>12.</w:t>
+        <w:t>1</w:t>
+      </w:r>
+      <w:r>
+        <w:rPr>
+          <w:rFonts w:ascii="Arial" w:hAnsi="Arial" w:cs="Arial"/>
+          <w:sz w:val="24"/>
+          <w:szCs w:val="24"/>
+        </w:rPr>
+        <w:t>1</w:t>
+      </w:r>
+      <w:r>
+        <w:rPr>
+          <w:rFonts w:ascii="Arial" w:hAnsi="Arial" w:cs="Arial"/>
+          <w:sz w:val="24"/>
+          <w:szCs w:val="24"/>
+        </w:rPr>
+        <w:t>.</w:t>
       </w:r>
       <w:r>
         <w:t xml:space="preserve"> </w:t>
@@ -1386,6 +2686,306 @@
           <w:szCs w:val="24"/>
         </w:rPr>
       </w:pPr>
+      <w:r>
+        <w:rPr>
+          <w:rFonts w:ascii="Arial" w:hAnsi="Arial" w:cs="Arial"/>
+          <w:sz w:val="24"/>
+          <w:szCs w:val="24"/>
+        </w:rPr>
+        <w:t>soma = 0</w:t>
+      </w:r>
+    </w:p>
+    <w:p>
+      <w:pPr>
+        <w:pStyle w:val="PargrafodaLista"/>
+        <w:ind w:left="66"/>
+        <w:rPr>
+          <w:rFonts w:ascii="Arial" w:hAnsi="Arial" w:cs="Arial"/>
+          <w:sz w:val="24"/>
+          <w:szCs w:val="24"/>
+        </w:rPr>
+      </w:pPr>
+      <w:proofErr w:type="spellStart"/>
+      <w:r>
+        <w:rPr>
+          <w:rFonts w:ascii="Arial" w:hAnsi="Arial" w:cs="Arial"/>
+          <w:sz w:val="24"/>
+          <w:szCs w:val="24"/>
+        </w:rPr>
+        <w:t>cont</w:t>
+      </w:r>
+      <w:proofErr w:type="spellEnd"/>
+      <w:r>
+        <w:rPr>
+          <w:rFonts w:ascii="Arial" w:hAnsi="Arial" w:cs="Arial"/>
+          <w:sz w:val="24"/>
+          <w:szCs w:val="24"/>
+        </w:rPr>
+        <w:t xml:space="preserve"> = 0</w:t>
+      </w:r>
+    </w:p>
+    <w:p>
+      <w:pPr>
+        <w:pStyle w:val="PargrafodaLista"/>
+        <w:ind w:left="66"/>
+        <w:rPr>
+          <w:rFonts w:ascii="Arial" w:hAnsi="Arial" w:cs="Arial"/>
+          <w:sz w:val="24"/>
+          <w:szCs w:val="24"/>
+        </w:rPr>
+      </w:pPr>
+      <w:r>
+        <w:rPr>
+          <w:rFonts w:ascii="Arial" w:hAnsi="Arial" w:cs="Arial"/>
+          <w:sz w:val="24"/>
+          <w:szCs w:val="24"/>
+        </w:rPr>
+        <w:t>for i in range(5):</w:t>
+      </w:r>
+    </w:p>
+    <w:p>
+      <w:pPr>
+        <w:pStyle w:val="PargrafodaLista"/>
+        <w:ind w:left="66"/>
+        <w:rPr>
+          <w:rFonts w:ascii="Arial" w:hAnsi="Arial" w:cs="Arial"/>
+          <w:sz w:val="24"/>
+          <w:szCs w:val="24"/>
+        </w:rPr>
+      </w:pPr>
+      <w:r>
+        <w:rPr>
+          <w:rFonts w:ascii="Arial" w:hAnsi="Arial" w:cs="Arial"/>
+          <w:sz w:val="24"/>
+          <w:szCs w:val="24"/>
+        </w:rPr>
+        <w:t xml:space="preserve">    num = </w:t>
+      </w:r>
+      <w:proofErr w:type="spellStart"/>
+      <w:r>
+        <w:rPr>
+          <w:rFonts w:ascii="Arial" w:hAnsi="Arial" w:cs="Arial"/>
+          <w:sz w:val="24"/>
+          <w:szCs w:val="24"/>
+        </w:rPr>
+        <w:t>int</w:t>
+      </w:r>
+      <w:proofErr w:type="spellEnd"/>
+      <w:r>
+        <w:rPr>
+          <w:rFonts w:ascii="Arial" w:hAnsi="Arial" w:cs="Arial"/>
+          <w:sz w:val="24"/>
+          <w:szCs w:val="24"/>
+        </w:rPr>
+        <w:t>(input(' Informe um valor: '))</w:t>
+      </w:r>
+    </w:p>
+    <w:p>
+      <w:pPr>
+        <w:pStyle w:val="PargrafodaLista"/>
+        <w:ind w:left="66"/>
+        <w:rPr>
+          <w:rFonts w:ascii="Arial" w:hAnsi="Arial" w:cs="Arial"/>
+          <w:sz w:val="24"/>
+          <w:szCs w:val="24"/>
+        </w:rPr>
+      </w:pPr>
+      <w:r>
+        <w:rPr>
+          <w:rFonts w:ascii="Arial" w:hAnsi="Arial" w:cs="Arial"/>
+          <w:sz w:val="24"/>
+          <w:szCs w:val="24"/>
+        </w:rPr>
+        <w:t xml:space="preserve">    </w:t>
+      </w:r>
+      <w:proofErr w:type="spellStart"/>
+      <w:r>
+        <w:rPr>
+          <w:rFonts w:ascii="Arial" w:hAnsi="Arial" w:cs="Arial"/>
+          <w:sz w:val="24"/>
+          <w:szCs w:val="24"/>
+        </w:rPr>
+        <w:t>if</w:t>
+      </w:r>
+      <w:proofErr w:type="spellEnd"/>
+      <w:r>
+        <w:rPr>
+          <w:rFonts w:ascii="Arial" w:hAnsi="Arial" w:cs="Arial"/>
+          <w:sz w:val="24"/>
+          <w:szCs w:val="24"/>
+        </w:rPr>
+        <w:t xml:space="preserve"> num%2!=0:</w:t>
+      </w:r>
+    </w:p>
+    <w:p>
+      <w:pPr>
+        <w:pStyle w:val="PargrafodaLista"/>
+        <w:ind w:left="66"/>
+        <w:rPr>
+          <w:rFonts w:ascii="Arial" w:hAnsi="Arial" w:cs="Arial"/>
+          <w:sz w:val="24"/>
+          <w:szCs w:val="24"/>
+        </w:rPr>
+      </w:pPr>
+      <w:r>
+        <w:rPr>
+          <w:rFonts w:ascii="Arial" w:hAnsi="Arial" w:cs="Arial"/>
+          <w:sz w:val="24"/>
+          <w:szCs w:val="24"/>
+        </w:rPr>
+        <w:t xml:space="preserve">        soma +=num</w:t>
+      </w:r>
+    </w:p>
+    <w:p>
+      <w:pPr>
+        <w:pStyle w:val="PargrafodaLista"/>
+        <w:ind w:left="66"/>
+        <w:rPr>
+          <w:rFonts w:ascii="Arial" w:hAnsi="Arial" w:cs="Arial"/>
+          <w:sz w:val="24"/>
+          <w:szCs w:val="24"/>
+        </w:rPr>
+      </w:pPr>
+      <w:r>
+        <w:rPr>
+          <w:rFonts w:ascii="Arial" w:hAnsi="Arial" w:cs="Arial"/>
+          <w:sz w:val="24"/>
+          <w:szCs w:val="24"/>
+        </w:rPr>
+        <w:t xml:space="preserve">        </w:t>
+      </w:r>
+      <w:proofErr w:type="spellStart"/>
+      <w:r>
+        <w:rPr>
+          <w:rFonts w:ascii="Arial" w:hAnsi="Arial" w:cs="Arial"/>
+          <w:sz w:val="24"/>
+          <w:szCs w:val="24"/>
+        </w:rPr>
+        <w:t>cont</w:t>
+      </w:r>
+      <w:proofErr w:type="spellEnd"/>
+      <w:r>
+        <w:rPr>
+          <w:rFonts w:ascii="Arial" w:hAnsi="Arial" w:cs="Arial"/>
+          <w:sz w:val="24"/>
+          <w:szCs w:val="24"/>
+        </w:rPr>
+        <w:t>+=1</w:t>
+      </w:r>
+    </w:p>
+    <w:p>
+      <w:pPr>
+        <w:pStyle w:val="PargrafodaLista"/>
+        <w:ind w:left="66"/>
+        <w:rPr>
+          <w:rFonts w:ascii="Arial" w:hAnsi="Arial" w:cs="Arial"/>
+          <w:sz w:val="24"/>
+          <w:szCs w:val="24"/>
+        </w:rPr>
+      </w:pPr>
+      <w:r>
+        <w:rPr>
+          <w:rFonts w:ascii="Arial" w:hAnsi="Arial" w:cs="Arial"/>
+          <w:sz w:val="24"/>
+          <w:szCs w:val="24"/>
+        </w:rPr>
+        <w:t xml:space="preserve">    </w:t>
+      </w:r>
+    </w:p>
+    <w:p>
+      <w:pPr>
+        <w:pStyle w:val="PargrafodaLista"/>
+        <w:ind w:left="66"/>
+        <w:rPr>
+          <w:rFonts w:ascii="Arial" w:hAnsi="Arial" w:cs="Arial"/>
+          <w:sz w:val="24"/>
+          <w:szCs w:val="24"/>
+        </w:rPr>
+      </w:pPr>
+      <w:r>
+        <w:rPr>
+          <w:rFonts w:ascii="Arial" w:hAnsi="Arial" w:cs="Arial"/>
+          <w:sz w:val="24"/>
+          <w:szCs w:val="24"/>
+        </w:rPr>
+        <w:t xml:space="preserve">print('A soma dos ímpares é:', soma)      </w:t>
+      </w:r>
+    </w:p>
+    <w:p>
+      <w:pPr>
+        <w:pStyle w:val="PargrafodaLista"/>
+        <w:ind w:left="66"/>
+        <w:rPr>
+          <w:rFonts w:ascii="Arial" w:hAnsi="Arial" w:cs="Arial"/>
+          <w:sz w:val="24"/>
+          <w:szCs w:val="24"/>
+        </w:rPr>
+      </w:pPr>
+      <w:r>
+        <w:rPr>
+          <w:rFonts w:ascii="Arial" w:hAnsi="Arial" w:cs="Arial"/>
+          <w:sz w:val="24"/>
+          <w:szCs w:val="24"/>
+        </w:rPr>
+        <w:lastRenderedPageBreak/>
+        <w:t xml:space="preserve">print('A quantidade dos ímpares é:', </w:t>
+      </w:r>
+      <w:proofErr w:type="spellStart"/>
+      <w:r>
+        <w:rPr>
+          <w:rFonts w:ascii="Arial" w:hAnsi="Arial" w:cs="Arial"/>
+          <w:sz w:val="24"/>
+          <w:szCs w:val="24"/>
+        </w:rPr>
+        <w:t>cont</w:t>
+      </w:r>
+      <w:proofErr w:type="spellEnd"/>
+      <w:r>
+        <w:rPr>
+          <w:rFonts w:ascii="Arial" w:hAnsi="Arial" w:cs="Arial"/>
+          <w:sz w:val="24"/>
+          <w:szCs w:val="24"/>
+        </w:rPr>
+        <w:t xml:space="preserve">)   </w:t>
+      </w:r>
+    </w:p>
+    <w:p>
+      <w:pPr>
+        <w:pStyle w:val="PargrafodaLista"/>
+        <w:ind w:left="66"/>
+        <w:rPr>
+          <w:rFonts w:ascii="Arial" w:hAnsi="Arial" w:cs="Arial"/>
+          <w:sz w:val="24"/>
+          <w:szCs w:val="24"/>
+        </w:rPr>
+      </w:pPr>
+      <w:r>
+        <w:rPr>
+          <w:rFonts w:ascii="Arial" w:hAnsi="Arial" w:cs="Arial"/>
+          <w:sz w:val="24"/>
+          <w:szCs w:val="24"/>
+        </w:rPr>
+        <w:t xml:space="preserve">  </w:t>
+      </w:r>
+    </w:p>
+    <w:p>
+      <w:pPr>
+        <w:pStyle w:val="PargrafodaLista"/>
+        <w:ind w:left="66"/>
+        <w:rPr>
+          <w:rFonts w:ascii="Arial" w:hAnsi="Arial" w:cs="Arial"/>
+          <w:sz w:val="24"/>
+          <w:szCs w:val="24"/>
+        </w:rPr>
+      </w:pPr>
+      <w:r>
+        <w:rPr>
+          <w:rFonts w:ascii="Arial" w:hAnsi="Arial" w:cs="Arial"/>
+          <w:sz w:val="24"/>
+          <w:szCs w:val="24"/>
+        </w:rPr>
+        <w:t xml:space="preserve">print('\n','-'*50)  </w:t>
+      </w:r>
     </w:p>
     <w:p>
       <w:pPr>
@@ -1407,7 +3007,7 @@
 </file>
 
 <file path=word/numbering.xml><?xml version="1.0" encoding="utf-8"?>
-<w:numbering xmlns:wpc="http://schemas.microsoft.com/office/word/2010/wordprocessingCanvas" xmlns:cx="http://schemas.microsoft.com/office/drawing/2014/chartex" xmlns:cx1="http://schemas.microsoft.com/office/drawing/2015/9/8/chartex" xmlns:cx2="http://schemas.microsoft.com/office/drawing/2015/10/21/chartex" xmlns:cx3="http://schemas.microsoft.com/office/drawing/2016/5/9/chartex" xmlns:cx4="http://schemas.microsoft.com/office/drawing/2016/5/10/chartex" xmlns:cx5="http://schemas.microsoft.com/office/drawing/2016/5/11/chartex" xmlns:cx6="http://schemas.microsoft.com/office/drawing/2016/5/12/chartex" xmlns:cx7="http://schemas.microsoft.com/office/drawing/2016/5/13/chartex" xmlns:cx8="http://schemas.microsoft.com/office/drawing/2016/5/14/chartex" xmlns:mc="http://schemas.openxmlformats.org/markup-compatibility/2006" xmlns:aink="http://schemas.microsoft.com/office/drawing/2016/ink" xmlns:am3d="http://schemas.microsoft.com/office/drawing/2017/model3d" xmlns:o="urn:schemas-microsoft-com:office:office" xmlns:r="http://schemas.openxmlformats.org/officeDocument/2006/relationships" xmlns:m="http://schemas.openxmlformats.org/officeDocument/2006/math" xmlns:v="urn:schemas-microsoft-com:vml" xmlns:wp14="http://schemas.microsoft.com/office/word/2010/wordprocessingDrawing" xmlns:wp="http://schemas.openxmlformats.org/drawingml/2006/wordprocessingDrawing" xmlns:w10="urn:schemas-microsoft-com:office:word" xmlns:w="http://schemas.openxmlformats.org/wordprocessingml/2006/main" xmlns:w14="http://schemas.microsoft.com/office/word/2010/wordml" xmlns:w15="http://schemas.microsoft.com/office/word/2012/wordml" xmlns:w16cex="http://schemas.microsoft.com/office/word/2018/wordml/cex" xmlns:w16cid="http://schemas.microsoft.com/office/word/2016/wordml/cid" xmlns:w16="http://schemas.microsoft.com/office/word/2018/wordml" xmlns:w16sdtdh="http://schemas.microsoft.com/office/word/2020/wordml/sdtdatahash" xmlns:w16se="http://schemas.microsoft.com/office/word/2015/wordml/symex" xmlns:wpg="http://schemas.microsoft.com/office/word/2010/wordprocessingGroup" xmlns:wpi="http://schemas.microsoft.com/office/word/2010/wordprocessingInk" xmlns:wne="http://schemas.microsoft.com/office/word/2006/wordml" xmlns:wps="http://schemas.microsoft.com/office/word/2010/wordprocessingShape" mc:Ignorable="w14 w15 w16se w16cid w16 w16cex w16sdtdh wp14">
+<w:numbering xmlns:wpc="http://schemas.microsoft.com/office/word/2010/wordprocessingCanvas" xmlns:cx="http://schemas.microsoft.com/office/drawing/2014/chartex" xmlns:cx1="http://schemas.microsoft.com/office/drawing/2015/9/8/chartex" xmlns:cx2="http://schemas.microsoft.com/office/drawing/2015/10/21/chartex" xmlns:cx3="http://schemas.microsoft.com/office/drawing/2016/5/9/chartex" xmlns:cx4="http://schemas.microsoft.com/office/drawing/2016/5/10/chartex" xmlns:cx5="http://schemas.microsoft.com/office/drawing/2016/5/11/chartex" xmlns:cx6="http://schemas.microsoft.com/office/drawing/2016/5/12/chartex" xmlns:cx7="http://schemas.microsoft.com/office/drawing/2016/5/13/chartex" xmlns:cx8="http://schemas.microsoft.com/office/drawing/2016/5/14/chartex" xmlns:mc="http://schemas.openxmlformats.org/markup-compatibility/2006" xmlns:aink="http://schemas.microsoft.com/office/drawing/2016/ink" xmlns:am3d="http://schemas.microsoft.com/office/drawing/2017/model3d" xmlns:o="urn:schemas-microsoft-com:office:office" xmlns:oel="http://schemas.microsoft.com/office/2019/extlst" xmlns:r="http://schemas.openxmlformats.org/officeDocument/2006/relationships" xmlns:m="http://schemas.openxmlformats.org/officeDocument/2006/math" xmlns:v="urn:schemas-microsoft-com:vml" xmlns:wp14="http://schemas.microsoft.com/office/word/2010/wordprocessingDrawing" xmlns:wp="http://schemas.openxmlformats.org/drawingml/2006/wordprocessingDrawing" xmlns:w10="urn:schemas-microsoft-com:office:word" xmlns:w="http://schemas.openxmlformats.org/wordprocessingml/2006/main" xmlns:w14="http://schemas.microsoft.com/office/word/2010/wordml" xmlns:w15="http://schemas.microsoft.com/office/word/2012/wordml" xmlns:w16cex="http://schemas.microsoft.com/office/word/2018/wordml/cex" xmlns:w16cid="http://schemas.microsoft.com/office/word/2016/wordml/cid" xmlns:w16="http://schemas.microsoft.com/office/word/2018/wordml" xmlns:w16sdtdh="http://schemas.microsoft.com/office/word/2020/wordml/sdtdatahash" xmlns:w16se="http://schemas.microsoft.com/office/word/2015/wordml/symex" xmlns:wpg="http://schemas.microsoft.com/office/word/2010/wordprocessingGroup" xmlns:wpi="http://schemas.microsoft.com/office/word/2010/wordprocessingInk" xmlns:wne="http://schemas.microsoft.com/office/word/2006/wordml" xmlns:wps="http://schemas.microsoft.com/office/word/2010/wordprocessingShape" mc:Ignorable="w14 w15 w16se w16cid w16 w16cex w16sdtdh wp14">
   <w:abstractNum w:abstractNumId="0" w15:restartNumberingAfterBreak="0">
     <w:nsid w:val="0348190A"/>
     <w:multiLevelType w:val="hybridMultilevel"/>
@@ -1497,7 +3097,7 @@
       </w:pPr>
     </w:lvl>
   </w:abstractNum>
-  <w:num w:numId="1">
+  <w:num w:numId="1" w16cid:durableId="2009550470">
     <w:abstractNumId w:val="0"/>
   </w:num>
 </w:numbering>

</xml_diff>